<commit_message>
Working on Module 6
</commit_message>
<xml_diff>
--- a/Module06/Module 6.6.docx
+++ b/Module06/Module 6.6.docx
@@ -233,6 +233,9 @@
       <w:r>
         <w:t>Mya could replace Ressi</w:t>
       </w:r>
+      <w:r>
+        <w:t>, then Ralph gets connected to Marci to keep Ralph from being orphaned</w:t>
+      </w:r>
     </w:p>
     <w:p>
       <w:pPr>
@@ -286,6 +289,7 @@
         <w:rPr>
           <w:noProof/>
         </w:rPr>
+        <w:lastRenderedPageBreak/>
         <w:drawing>
           <wp:inline distT="0" distB="0" distL="0" distR="0" wp14:anchorId="47860B68" wp14:editId="07AC8F9D">
             <wp:extent cx="4267200" cy="2221230"/>
@@ -314,7 +318,6 @@
           <w:b/>
           <w:bCs/>
         </w:rPr>
-        <w:lastRenderedPageBreak/>
         <w:t>List in Post-Order Traversal:</w:t>
       </w:r>
     </w:p>

</xml_diff>

<commit_message>
working on mod 7
</commit_message>
<xml_diff>
--- a/Module06/Module 6.6.docx
+++ b/Module06/Module 6.6.docx
@@ -108,7 +108,15 @@
         <w:t xml:space="preserve">Ashlie, Collin, </w:t>
       </w:r>
       <w:r>
-        <w:t>Elizabeth, Eric, Damian, Keira, Hester, Ralph, Mya, Marci, Willis, Victor, Ressi, Leo</w:t>
+        <w:t xml:space="preserve">Elizabeth, Eric, Damian, Keira, Hester, Ralph, Mya, Marci, Willis, Victor, </w:t>
+      </w:r>
+      <w:proofErr w:type="spellStart"/>
+      <w:r>
+        <w:t>Ressi</w:t>
+      </w:r>
+      <w:proofErr w:type="spellEnd"/>
+      <w:r>
+        <w:t>, Leo</w:t>
       </w:r>
     </w:p>
     <w:p>
@@ -212,8 +220,13 @@
         <w:t>Ralph</w:t>
       </w:r>
       <w:r>
-        <w:t xml:space="preserve"> could replace Ressi</w:t>
+        <w:t xml:space="preserve"> could replace </w:t>
       </w:r>
+      <w:proofErr w:type="spellStart"/>
+      <w:r>
+        <w:t>Ressi</w:t>
+      </w:r>
+      <w:proofErr w:type="spellEnd"/>
     </w:p>
     <w:p>
       <w:pPr>
@@ -231,10 +244,18 @@
         <w:t xml:space="preserve">Answer: </w:t>
       </w:r>
       <w:r>
-        <w:t>Mya could replace Ressi</w:t>
+        <w:t xml:space="preserve">Mya could replace </w:t>
+      </w:r>
+      <w:proofErr w:type="spellStart"/>
+      <w:r>
+        <w:t>Ressi</w:t>
+      </w:r>
+      <w:proofErr w:type="spellEnd"/>
+      <w:r>
+        <w:t>, then Ralph gets connected to Marci to keep Ralph from being orphaned</w:t>
       </w:r>
       <w:r>
-        <w:t>, then Ralph gets connected to Marci to keep Ralph from being orphaned</w:t>
+        <w:t>.</w:t>
       </w:r>
     </w:p>
     <w:p>
@@ -253,8 +274,13 @@
         <w:t>Answer:</w:t>
       </w:r>
       <w:r>
-        <w:t xml:space="preserve"> Victor could replace Ressi</w:t>
+        <w:t xml:space="preserve"> Victor could replace </w:t>
       </w:r>
+      <w:proofErr w:type="spellStart"/>
+      <w:r>
+        <w:t>Ressi</w:t>
+      </w:r>
+      <w:proofErr w:type="spellEnd"/>
     </w:p>
     <w:p>
       <w:r>
@@ -339,8 +365,13 @@
       <w:r>
         <w:t xml:space="preserve">Ashlie, Collin, Damian, Elizabeth, Keira, Hester, Eric, Marci, Mya, Leo, </w:t>
       </w:r>
+      <w:proofErr w:type="spellStart"/>
       <w:r>
-        <w:t xml:space="preserve">Ressi, </w:t>
+        <w:t>Ressi</w:t>
+      </w:r>
+      <w:proofErr w:type="spellEnd"/>
+      <w:r>
+        <w:t xml:space="preserve">, </w:t>
       </w:r>
       <w:r>
         <w:t>Ralph, Willis, Victor</w:t>
@@ -381,7 +412,15 @@
         <w:t>The height of the tree determines the time required to add and remove elements</w:t>
       </w:r>
       <w:r>
-        <w:t>: due to either traversing to the correct available leaf location, or swapping to replace a deleted node</w:t>
+        <w:t xml:space="preserve">: due to either traversing to the correct available leaf </w:t>
+      </w:r>
+      <w:proofErr w:type="gramStart"/>
+      <w:r>
+        <w:t>location, or</w:t>
+      </w:r>
+      <w:proofErr w:type="gramEnd"/>
+      <w:r>
+        <w:t xml:space="preserve"> swapping to replace a deleted node</w:t>
       </w:r>
       <w:r>
         <w:t xml:space="preserve"> with the correct replacement</w:t>

</xml_diff>